<commit_message>
Actualizacion reporte con formato
</commit_message>
<xml_diff>
--- a/Reporte.docx
+++ b/Reporte.docx
@@ -3,15 +3,61 @@
 <w:document xmlns:wpc="http://schemas.microsoft.com/office/word/2010/wordprocessingCanvas" xmlns:cx="http://schemas.microsoft.com/office/drawing/2014/chartex" xmlns:cx1="http://schemas.microsoft.com/office/drawing/2015/9/8/chartex" xmlns:cx2="http://schemas.microsoft.com/office/drawing/2015/10/21/chartex" xmlns:cx3="http://schemas.microsoft.com/office/drawing/2016/5/9/chartex" xmlns:cx4="http://schemas.microsoft.com/office/drawing/2016/5/10/chartex" xmlns:cx5="http://schemas.microsoft.com/office/drawing/2016/5/11/chartex" xmlns:cx6="http://schemas.microsoft.com/office/drawing/2016/5/12/chartex" xmlns:cx7="http://schemas.microsoft.com/office/drawing/2016/5/13/chartex" xmlns:cx8="http://schemas.microsoft.com/office/drawing/2016/5/14/chartex" xmlns:mc="http://schemas.openxmlformats.org/markup-compatibility/2006" xmlns:aink="http://schemas.microsoft.com/office/drawing/2016/ink" xmlns:am3d="http://schemas.microsoft.com/office/drawing/2017/model3d" xmlns:o="urn:schemas-microsoft-com:office:office" xmlns:oel="http://schemas.microsoft.com/office/2019/extlst" xmlns:r="http://schemas.openxmlformats.org/officeDocument/2006/relationships" xmlns:m="http://schemas.openxmlformats.org/officeDocument/2006/math" xmlns:v="urn:schemas-microsoft-com:vml" xmlns:wp14="http://schemas.microsoft.com/office/word/2010/wordprocessingDrawing" xmlns:wp="http://schemas.openxmlformats.org/drawingml/2006/wordprocessingDrawing" xmlns:w10="urn:schemas-microsoft-com:office:word" xmlns:w="http://schemas.openxmlformats.org/wordprocessingml/2006/main" xmlns:w14="http://schemas.microsoft.com/office/word/2010/wordml" xmlns:w15="http://schemas.microsoft.com/office/word/2012/wordml" xmlns:w16cex="http://schemas.microsoft.com/office/word/2018/wordml/cex" xmlns:w16cid="http://schemas.microsoft.com/office/word/2016/wordml/cid" xmlns:w16="http://schemas.microsoft.com/office/word/2018/wordml" xmlns:w16sdtdh="http://schemas.microsoft.com/office/word/2020/wordml/sdtdatahash" xmlns:w16se="http://schemas.microsoft.com/office/word/2015/wordml/symex" xmlns:wpg="http://schemas.microsoft.com/office/word/2010/wordprocessingGroup" xmlns:wpi="http://schemas.microsoft.com/office/word/2010/wordprocessingInk" xmlns:wne="http://schemas.microsoft.com/office/word/2006/wordml" xmlns:wps="http://schemas.microsoft.com/office/word/2010/wordprocessingShape" mc:Ignorable="w14 w15 w16se w16cid w16 w16cex w16sdtdh wp14">
   <w:body>
     <w:p>
+      <w:pPr>
+        <w:spacing w:line="360" w:lineRule="auto"/>
+        <w:jc w:val="center"/>
+        <w:rPr>
+          <w:rFonts w:ascii="Arial" w:hAnsi="Arial" w:cs="Arial"/>
+          <w:b/>
+          <w:bCs/>
+          <w:sz w:val="32"/>
+          <w:szCs w:val="32"/>
+          <w:lang w:val="es-MX"/>
+        </w:rPr>
+      </w:pPr>
+      <w:r>
+        <w:rPr>
+          <w:rFonts w:ascii="Arial" w:hAnsi="Arial" w:cs="Arial"/>
+          <w:b/>
+          <w:bCs/>
+          <w:sz w:val="32"/>
+          <w:szCs w:val="32"/>
+          <w:lang w:val="es-MX"/>
+        </w:rPr>
+        <w:t>INSTITUTO TECNOLÓGICO JOSÉ MARIO MOLINA PASQUEL Y HENRÍQUEZ</w:t>
+      </w:r>
+    </w:p>
+    <w:p>
+      <w:pPr>
+        <w:spacing w:line="360" w:lineRule="auto"/>
+        <w:jc w:val="center"/>
+        <w:rPr>
+          <w:rFonts w:ascii="Arial" w:hAnsi="Arial" w:cs="Arial"/>
+          <w:b/>
+          <w:bCs/>
+          <w:sz w:val="32"/>
+          <w:szCs w:val="32"/>
+          <w:lang w:val="es-MX"/>
+        </w:rPr>
+      </w:pPr>
       <w:r>
         <w:rPr>
           <w:noProof/>
+          <w:lang w:eastAsia="es-MX"/>
         </w:rPr>
         <w:drawing>
-          <wp:inline distT="0" distB="0" distL="0" distR="0" wp14:anchorId="10D3EBA6" wp14:editId="7C8A3CBF">
-            <wp:extent cx="5943600" cy="3343275"/>
-            <wp:effectExtent l="0" t="0" r="0" b="9525"/>
-            <wp:docPr id="1" name="Picture 1"/>
+          <wp:anchor distT="0" distB="0" distL="114300" distR="114300" simplePos="0" relativeHeight="251659264" behindDoc="1" locked="0" layoutInCell="1" allowOverlap="1" wp14:anchorId="1A2EF09B" wp14:editId="5E186A74">
+            <wp:simplePos x="0" y="0"/>
+            <wp:positionH relativeFrom="column">
+              <wp:posOffset>1722120</wp:posOffset>
+            </wp:positionH>
+            <wp:positionV relativeFrom="paragraph">
+              <wp:posOffset>66040</wp:posOffset>
+            </wp:positionV>
+            <wp:extent cx="2476500" cy="1690703"/>
+            <wp:effectExtent l="0" t="0" r="0" b="5080"/>
+            <wp:wrapNone/>
+            <wp:docPr id="91" name="Imagen 1" descr="Lagos de Moreno"/>
             <wp:cNvGraphicFramePr>
               <a:graphicFrameLocks xmlns:a="http://schemas.openxmlformats.org/drawingml/2006/main" noChangeAspect="1"/>
             </wp:cNvGraphicFramePr>
@@ -19,41 +65,565 @@
               <a:graphicData uri="http://schemas.openxmlformats.org/drawingml/2006/picture">
                 <pic:pic xmlns:pic="http://schemas.openxmlformats.org/drawingml/2006/picture">
                   <pic:nvPicPr>
-                    <pic:cNvPr id="1" name=""/>
-                    <pic:cNvPicPr/>
+                    <pic:cNvPr id="0" name="Imagen 1" descr="Lagos de Moreno"/>
+                    <pic:cNvPicPr>
+                      <a:picLocks noChangeAspect="1" noChangeArrowheads="1"/>
+                    </pic:cNvPicPr>
                   </pic:nvPicPr>
                   <pic:blipFill>
-                    <a:blip r:embed="rId4"/>
+                    <a:blip r:embed="rId4" cstate="print">
+                      <a:extLst>
+                        <a:ext uri="{28A0092B-C50C-407E-A947-70E740481C1C}">
+                          <a14:useLocalDpi xmlns:a14="http://schemas.microsoft.com/office/drawing/2010/main" val="0"/>
+                        </a:ext>
+                      </a:extLst>
+                    </a:blip>
+                    <a:srcRect l="75665" t="2634" r="5714" b="85515"/>
                     <a:stretch>
                       <a:fillRect/>
                     </a:stretch>
                   </pic:blipFill>
-                  <pic:spPr>
+                  <pic:spPr bwMode="auto">
                     <a:xfrm>
                       <a:off x="0" y="0"/>
-                      <a:ext cx="5943600" cy="3343275"/>
+                      <a:ext cx="2476500" cy="1690703"/>
                     </a:xfrm>
                     <a:prstGeom prst="rect">
                       <a:avLst/>
                     </a:prstGeom>
+                    <a:noFill/>
+                    <a:ln>
+                      <a:noFill/>
+                    </a:ln>
                   </pic:spPr>
                 </pic:pic>
               </a:graphicData>
             </a:graphic>
-          </wp:inline>
+            <wp14:sizeRelH relativeFrom="page">
+              <wp14:pctWidth>0</wp14:pctWidth>
+            </wp14:sizeRelH>
+            <wp14:sizeRelV relativeFrom="page">
+              <wp14:pctHeight>0</wp14:pctHeight>
+            </wp14:sizeRelV>
+          </wp:anchor>
         </w:drawing>
       </w:r>
     </w:p>
     <w:p>
-      <w:r>
+      <w:pPr>
+        <w:spacing w:line="360" w:lineRule="auto"/>
+        <w:jc w:val="center"/>
+        <w:rPr>
+          <w:lang w:val="es-MX"/>
+        </w:rPr>
+      </w:pPr>
+    </w:p>
+    <w:p>
+      <w:pPr>
+        <w:spacing w:line="360" w:lineRule="auto"/>
+        <w:rPr>
+          <w:lang w:val="es-MX"/>
+        </w:rPr>
+      </w:pPr>
+    </w:p>
+    <w:p>
+      <w:pPr>
+        <w:spacing w:line="360" w:lineRule="auto"/>
+        <w:rPr>
+          <w:lang w:val="es-MX"/>
+        </w:rPr>
+      </w:pPr>
+    </w:p>
+    <w:p>
+      <w:pPr>
+        <w:spacing w:line="360" w:lineRule="auto"/>
+        <w:rPr>
+          <w:lang w:val="es-MX"/>
+        </w:rPr>
+      </w:pPr>
+    </w:p>
+    <w:p>
+      <w:pPr>
+        <w:spacing w:line="360" w:lineRule="auto"/>
+        <w:rPr>
+          <w:rFonts w:ascii="Arial" w:hAnsi="Arial" w:cs="Arial"/>
+          <w:lang w:val="es-ES"/>
+        </w:rPr>
+      </w:pPr>
+    </w:p>
+    <w:p>
+      <w:pPr>
+        <w:spacing w:line="360" w:lineRule="auto"/>
+        <w:jc w:val="center"/>
+        <w:rPr>
+          <w:rFonts w:ascii="Arial" w:hAnsi="Arial" w:cs="Arial"/>
+          <w:lang w:val="es-ES"/>
+        </w:rPr>
+      </w:pPr>
+      <w:r>
+        <w:rPr>
+          <w:rFonts w:ascii="Arial" w:hAnsi="Arial" w:cs="Arial"/>
+          <w:lang w:val="es-ES"/>
+        </w:rPr>
+        <w:t>TÍTULO DE LA PRÁCTICA:</w:t>
+      </w:r>
+    </w:p>
+    <w:p>
+      <w:pPr>
+        <w:spacing w:line="360" w:lineRule="auto"/>
+        <w:jc w:val="center"/>
+        <w:rPr>
+          <w:rFonts w:ascii="Arial" w:hAnsi="Arial" w:cs="Arial"/>
+          <w:lang w:val="es-ES"/>
+        </w:rPr>
+      </w:pPr>
+      <w:r>
+        <w:rPr>
+          <w:rFonts w:ascii="Arial" w:hAnsi="Arial" w:cs="Arial"/>
+          <w:b/>
+          <w:bCs/>
+          <w:lang w:val="es-MX"/>
+        </w:rPr>
+        <w:t>AVANCE PROYECTO PARTE 1</w:t>
+      </w:r>
+    </w:p>
+    <w:p>
+      <w:pPr>
+        <w:spacing w:line="360" w:lineRule="auto"/>
+        <w:jc w:val="center"/>
+        <w:rPr>
+          <w:rFonts w:ascii="Arial" w:hAnsi="Arial" w:cs="Arial"/>
+          <w:lang w:val="es-ES"/>
+        </w:rPr>
+      </w:pPr>
+      <w:r>
+        <w:rPr>
+          <w:rFonts w:ascii="Arial" w:hAnsi="Arial" w:cs="Arial"/>
+          <w:lang w:val="es-ES"/>
+        </w:rPr>
+        <w:t>CARRERA</w:t>
+      </w:r>
+      <w:r>
+        <w:rPr>
+          <w:rFonts w:ascii="Arial" w:hAnsi="Arial" w:cs="Arial"/>
+          <w:lang w:val="es-ES"/>
+        </w:rPr>
+        <w:t>:</w:t>
+      </w:r>
+    </w:p>
+    <w:p>
+      <w:pPr>
+        <w:spacing w:line="360" w:lineRule="auto"/>
+        <w:jc w:val="center"/>
+        <w:rPr>
+          <w:rFonts w:ascii="Arial" w:hAnsi="Arial" w:cs="Arial"/>
+          <w:b/>
+          <w:bCs/>
+          <w:lang w:val="es-ES"/>
+        </w:rPr>
+      </w:pPr>
+      <w:r>
+        <w:rPr>
+          <w:rFonts w:ascii="Arial" w:hAnsi="Arial" w:cs="Arial"/>
+          <w:b/>
+          <w:bCs/>
+          <w:lang w:val="es-ES"/>
+        </w:rPr>
+        <w:t>INGENIERIA EN</w:t>
+      </w:r>
+      <w:r>
+        <w:rPr>
+          <w:rFonts w:ascii="Arial" w:hAnsi="Arial" w:cs="Arial"/>
+          <w:b/>
+          <w:bCs/>
+          <w:lang w:val="es-ES"/>
+        </w:rPr>
+        <w:t xml:space="preserve"> SISTEMAS COMPUTACIÓNALES</w:t>
+      </w:r>
+    </w:p>
+    <w:p>
+      <w:pPr>
+        <w:spacing w:line="360" w:lineRule="auto"/>
+        <w:jc w:val="center"/>
+        <w:rPr>
+          <w:rFonts w:ascii="Arial" w:hAnsi="Arial" w:cs="Arial"/>
+          <w:b/>
+          <w:bCs/>
+          <w:lang w:val="es-ES"/>
+        </w:rPr>
+      </w:pPr>
+    </w:p>
+    <w:p>
+      <w:pPr>
+        <w:spacing w:line="360" w:lineRule="auto"/>
+        <w:rPr>
+          <w:rFonts w:ascii="Arial" w:hAnsi="Arial" w:cs="Arial"/>
+          <w:lang w:val="es-ES"/>
+        </w:rPr>
+      </w:pPr>
+      <w:r>
+        <w:rPr>
+          <w:rFonts w:ascii="Arial" w:hAnsi="Arial" w:cs="Arial"/>
+          <w:lang w:val="es-ES"/>
+        </w:rPr>
+        <w:t>ALUMNO(S)</w:t>
+      </w:r>
+      <w:r>
+        <w:rPr>
+          <w:rFonts w:ascii="Arial" w:hAnsi="Arial" w:cs="Arial"/>
+          <w:lang w:val="es-ES"/>
+        </w:rPr>
+        <w:t>:</w:t>
+      </w:r>
+      <w:r>
+        <w:rPr>
+          <w:rFonts w:ascii="Arial" w:hAnsi="Arial" w:cs="Arial"/>
+          <w:lang w:val="es-ES"/>
+        </w:rPr>
+        <w:tab/>
+      </w:r>
+      <w:r>
+        <w:rPr>
+          <w:rFonts w:ascii="Arial" w:hAnsi="Arial" w:cs="Arial"/>
+          <w:lang w:val="es-ES"/>
+        </w:rPr>
+        <w:tab/>
+      </w:r>
+      <w:r>
+        <w:rPr>
+          <w:rFonts w:ascii="Arial" w:hAnsi="Arial" w:cs="Arial"/>
+          <w:lang w:val="es-ES"/>
+        </w:rPr>
+        <w:tab/>
+      </w:r>
+      <w:r>
+        <w:rPr>
+          <w:rFonts w:ascii="Arial" w:hAnsi="Arial" w:cs="Arial"/>
+          <w:lang w:val="es-ES"/>
+        </w:rPr>
+        <w:tab/>
+      </w:r>
+      <w:r>
+        <w:rPr>
+          <w:rFonts w:ascii="Arial" w:hAnsi="Arial" w:cs="Arial"/>
+          <w:lang w:val="es-ES"/>
+        </w:rPr>
+        <w:tab/>
+      </w:r>
+      <w:r>
+        <w:rPr>
+          <w:rFonts w:ascii="Arial" w:hAnsi="Arial" w:cs="Arial"/>
+          <w:lang w:val="es-ES"/>
+        </w:rPr>
+        <w:tab/>
+      </w:r>
+      <w:r>
+        <w:rPr>
+          <w:rFonts w:ascii="Arial" w:hAnsi="Arial" w:cs="Arial"/>
+          <w:lang w:val="es-ES"/>
+        </w:rPr>
+        <w:tab/>
+      </w:r>
+      <w:r>
+        <w:rPr>
+          <w:rFonts w:ascii="Arial" w:hAnsi="Arial" w:cs="Arial"/>
+          <w:lang w:val="es-ES"/>
+        </w:rPr>
+        <w:t>NÚMERO DECONTRO</w:t>
+      </w:r>
+      <w:r>
+        <w:rPr>
+          <w:rFonts w:ascii="Arial" w:hAnsi="Arial" w:cs="Arial"/>
+          <w:lang w:val="es-ES"/>
+        </w:rPr>
+        <w:t>L</w:t>
+      </w:r>
+    </w:p>
+    <w:p>
+      <w:pPr>
+        <w:spacing w:line="360" w:lineRule="auto"/>
+        <w:rPr>
+          <w:rFonts w:ascii="Arial" w:hAnsi="Arial" w:cs="Arial"/>
+          <w:b/>
+          <w:bCs/>
+          <w:lang w:val="es-ES"/>
+        </w:rPr>
+      </w:pPr>
+      <w:r>
+        <w:rPr>
+          <w:rFonts w:ascii="Arial" w:hAnsi="Arial" w:cs="Arial"/>
+          <w:b/>
+          <w:bCs/>
+          <w:lang w:val="es-ES"/>
+        </w:rPr>
+        <w:t>Rey David Águila Díaz</w:t>
+      </w:r>
+      <w:r>
+        <w:rPr>
+          <w:rFonts w:ascii="Arial" w:hAnsi="Arial" w:cs="Arial"/>
+          <w:b/>
+          <w:bCs/>
+          <w:lang w:val="es-ES"/>
+        </w:rPr>
+        <w:tab/>
+      </w:r>
+      <w:r>
+        <w:rPr>
+          <w:rFonts w:ascii="Arial" w:hAnsi="Arial" w:cs="Arial"/>
+          <w:b/>
+          <w:bCs/>
+          <w:lang w:val="es-ES"/>
+        </w:rPr>
+        <w:tab/>
+      </w:r>
+      <w:r>
+        <w:rPr>
+          <w:rFonts w:ascii="Arial" w:hAnsi="Arial" w:cs="Arial"/>
+          <w:b/>
+          <w:bCs/>
+          <w:lang w:val="es-ES"/>
+        </w:rPr>
+        <w:tab/>
+      </w:r>
+      <w:r>
+        <w:rPr>
+          <w:rFonts w:ascii="Arial" w:hAnsi="Arial" w:cs="Arial"/>
+          <w:b/>
+          <w:bCs/>
+          <w:lang w:val="es-ES"/>
+        </w:rPr>
+        <w:tab/>
+      </w:r>
+      <w:r>
+        <w:rPr>
+          <w:rFonts w:ascii="Arial" w:hAnsi="Arial" w:cs="Arial"/>
+          <w:b/>
+          <w:bCs/>
+          <w:lang w:val="es-ES"/>
+        </w:rPr>
+        <w:tab/>
+        <w:t>190115654</w:t>
+      </w:r>
+    </w:p>
+    <w:p>
+      <w:pPr>
+        <w:spacing w:line="360" w:lineRule="auto"/>
+        <w:rPr>
+          <w:rFonts w:ascii="Arial" w:hAnsi="Arial" w:cs="Arial"/>
+          <w:b/>
+          <w:bCs/>
+          <w:lang w:val="es-ES"/>
+        </w:rPr>
+      </w:pPr>
+      <w:r>
+        <w:rPr>
+          <w:rFonts w:ascii="Arial" w:hAnsi="Arial" w:cs="Arial"/>
+          <w:b/>
+          <w:bCs/>
+          <w:lang w:val="es-ES"/>
+        </w:rPr>
+        <w:t>Guillermo Eduardo Nava Hernández</w:t>
+      </w:r>
+      <w:r>
+        <w:rPr>
+          <w:rFonts w:ascii="Arial" w:hAnsi="Arial" w:cs="Arial"/>
+          <w:b/>
+          <w:bCs/>
+          <w:lang w:val="es-ES"/>
+        </w:rPr>
+        <w:tab/>
+      </w:r>
+      <w:r>
+        <w:rPr>
+          <w:rFonts w:ascii="Arial" w:hAnsi="Arial" w:cs="Arial"/>
+          <w:b/>
+          <w:bCs/>
+          <w:lang w:val="es-ES"/>
+        </w:rPr>
+        <w:tab/>
+      </w:r>
+      <w:r>
+        <w:rPr>
+          <w:rFonts w:ascii="Arial" w:hAnsi="Arial" w:cs="Arial"/>
+          <w:b/>
+          <w:bCs/>
+          <w:lang w:val="es-ES"/>
+        </w:rPr>
+        <w:tab/>
+        <w:t>190116207</w:t>
+      </w:r>
+    </w:p>
+    <w:p>
+      <w:pPr>
+        <w:tabs>
+          <w:tab w:val="left" w:pos="5892"/>
+        </w:tabs>
+        <w:spacing w:line="360" w:lineRule="auto"/>
+        <w:rPr>
+          <w:rFonts w:ascii="Arial" w:hAnsi="Arial" w:cs="Arial"/>
+          <w:b/>
+          <w:bCs/>
+          <w:lang w:val="es-ES"/>
+        </w:rPr>
+      </w:pPr>
+      <w:r>
+        <w:rPr>
+          <w:rFonts w:ascii="Arial" w:hAnsi="Arial" w:cs="Arial"/>
+          <w:b/>
+          <w:bCs/>
+          <w:lang w:val="es-ES"/>
+        </w:rPr>
+        <w:t>Arian Orvelin Rodrigues Esparza                                       190116572</w:t>
+      </w:r>
+    </w:p>
+    <w:p>
+      <w:pPr>
+        <w:tabs>
+          <w:tab w:val="left" w:pos="5892"/>
+        </w:tabs>
+        <w:spacing w:line="360" w:lineRule="auto"/>
+        <w:rPr>
+          <w:rFonts w:ascii="Arial" w:hAnsi="Arial" w:cs="Arial"/>
+          <w:b/>
+          <w:bCs/>
+          <w:lang w:val="es-ES"/>
+        </w:rPr>
+      </w:pPr>
+      <w:r>
+        <w:rPr>
+          <w:rFonts w:ascii="Arial" w:hAnsi="Arial" w:cs="Arial"/>
+          <w:b/>
+          <w:bCs/>
+          <w:lang w:val="es-ES"/>
+        </w:rPr>
+        <w:t>Andrés Ernesto Rojas Oros</w:t>
+      </w:r>
+      <w:r>
+        <w:rPr>
+          <w:rFonts w:ascii="Arial" w:hAnsi="Arial" w:cs="Arial"/>
+          <w:b/>
+          <w:bCs/>
+          <w:lang w:val="es-ES"/>
+        </w:rPr>
+        <w:tab/>
+        <w:t>190110175</w:t>
+      </w:r>
+    </w:p>
+    <w:p>
+      <w:pPr>
+        <w:spacing w:line="360" w:lineRule="auto"/>
+        <w:rPr>
+          <w:rFonts w:ascii="Arial" w:hAnsi="Arial" w:cs="Arial"/>
+          <w:lang w:val="es-ES"/>
+        </w:rPr>
+      </w:pPr>
+    </w:p>
+    <w:p>
+      <w:pPr>
+        <w:spacing w:line="360" w:lineRule="auto"/>
+        <w:jc w:val="center"/>
+        <w:rPr>
+          <w:rFonts w:ascii="Arial" w:hAnsi="Arial" w:cs="Arial"/>
+          <w:lang w:val="es-ES"/>
+        </w:rPr>
+      </w:pPr>
+      <w:r>
+        <w:rPr>
+          <w:rFonts w:ascii="Arial" w:hAnsi="Arial" w:cs="Arial"/>
+          <w:lang w:val="es-ES"/>
+        </w:rPr>
+        <w:t xml:space="preserve">DOCENTE: </w:t>
+      </w:r>
+    </w:p>
+    <w:p>
+      <w:pPr>
+        <w:spacing w:line="360" w:lineRule="auto"/>
+        <w:jc w:val="center"/>
+        <w:rPr>
+          <w:rFonts w:ascii="Arial" w:hAnsi="Arial" w:cs="Arial"/>
+          <w:b/>
+          <w:bCs/>
+          <w:lang w:val="es-ES"/>
+        </w:rPr>
+      </w:pPr>
+      <w:r>
+        <w:rPr>
+          <w:rFonts w:ascii="Arial" w:hAnsi="Arial" w:cs="Arial"/>
+          <w:b/>
+          <w:bCs/>
+          <w:lang w:val="es-ES"/>
+        </w:rPr>
+        <w:t>ISC. PEDRO ESPINOSA ESPARZA</w:t>
+      </w:r>
+    </w:p>
+    <w:p>
+      <w:pPr>
+        <w:spacing w:line="360" w:lineRule="auto"/>
+        <w:rPr>
+          <w:rFonts w:ascii="Arial" w:hAnsi="Arial" w:cs="Arial"/>
+          <w:lang w:val="es-ES"/>
+        </w:rPr>
+      </w:pPr>
+    </w:p>
+    <w:p>
+      <w:pPr>
+        <w:jc w:val="right"/>
+        <w:rPr>
+          <w:lang w:val="es-MX"/>
+        </w:rPr>
+      </w:pPr>
+      <w:r>
+        <w:rPr>
+          <w:rFonts w:ascii="Arial" w:hAnsi="Arial" w:cs="Arial"/>
+          <w:lang w:val="es-ES"/>
+        </w:rPr>
+        <w:t xml:space="preserve">LAGOS DE MORENO, JALISCO. </w:t>
+      </w:r>
+      <w:r>
+        <w:rPr>
+          <w:rFonts w:ascii="Arial" w:hAnsi="Arial" w:cs="Arial"/>
+          <w:lang w:val="es-ES"/>
+        </w:rPr>
+        <w:t>03</w:t>
+      </w:r>
+      <w:r>
+        <w:rPr>
+          <w:rFonts w:ascii="Arial" w:hAnsi="Arial" w:cs="Arial"/>
+          <w:lang w:val="es-ES"/>
+        </w:rPr>
+        <w:t xml:space="preserve"> de </w:t>
+      </w:r>
+      <w:r>
+        <w:rPr>
+          <w:rFonts w:ascii="Arial" w:hAnsi="Arial" w:cs="Arial"/>
+          <w:lang w:val="es-ES"/>
+        </w:rPr>
+        <w:t>noviembre</w:t>
+      </w:r>
+      <w:r>
+        <w:rPr>
+          <w:rFonts w:ascii="Arial" w:hAnsi="Arial" w:cs="Arial"/>
+          <w:lang w:val="es-ES"/>
+        </w:rPr>
+        <w:t xml:space="preserve"> de 2022</w:t>
+      </w:r>
+    </w:p>
+    <w:p>
+      <w:pPr>
         <w:rPr>
           <w:noProof/>
         </w:rPr>
+      </w:pPr>
+      <w:r>
+        <w:rPr>
+          <w:noProof/>
+        </w:rPr>
+        <w:lastRenderedPageBreak/>
         <w:drawing>
-          <wp:inline distT="0" distB="0" distL="0" distR="0" wp14:anchorId="4C04A298" wp14:editId="6704CB89">
+          <wp:inline distT="0" distB="0" distL="0" distR="0" wp14:anchorId="201FE3A3" wp14:editId="4CDC648B">
             <wp:extent cx="5943600" cy="3343275"/>
             <wp:effectExtent l="0" t="0" r="0" b="9525"/>
-            <wp:docPr id="2" name="Picture 2"/>
+            <wp:docPr id="7" name="Picture 7"/>
             <wp:cNvGraphicFramePr>
               <a:graphicFrameLocks xmlns:a="http://schemas.openxmlformats.org/drawingml/2006/main" noChangeAspect="1"/>
             </wp:cNvGraphicFramePr>
@@ -87,13 +657,30 @@
       </w:r>
     </w:p>
     <w:p>
-      <w:r>
-        <w:rPr>
+      <w:pPr>
+        <w:jc w:val="center"/>
+        <w:rPr>
+          <w:i/>
+          <w:iCs/>
           <w:noProof/>
         </w:rPr>
-        <w:lastRenderedPageBreak/>
+      </w:pPr>
+      <w:r>
+        <w:rPr>
+          <w:i/>
+          <w:iCs/>
+          <w:noProof/>
+        </w:rPr>
+        <w:t>Imagen1. Tablero de Jira</w:t>
+      </w:r>
+    </w:p>
+    <w:p>
+      <w:r>
+        <w:rPr>
+          <w:noProof/>
+        </w:rPr>
         <w:drawing>
-          <wp:inline distT="0" distB="0" distL="0" distR="0" wp14:anchorId="28B4420A" wp14:editId="617F5B3B">
+          <wp:inline distT="0" distB="0" distL="0" distR="0" wp14:anchorId="07689C48" wp14:editId="53403A7D">
             <wp:extent cx="5943600" cy="3343275"/>
             <wp:effectExtent l="0" t="0" r="0" b="9525"/>
             <wp:docPr id="3" name="Picture 3"/>
@@ -129,7 +716,421 @@
         </w:drawing>
       </w:r>
     </w:p>
+    <w:p>
+      <w:pPr>
+        <w:jc w:val="center"/>
+        <w:rPr>
+          <w:i/>
+          <w:iCs/>
+          <w:lang w:val="es-MX"/>
+        </w:rPr>
+      </w:pPr>
+      <w:r>
+        <w:rPr>
+          <w:i/>
+          <w:iCs/>
+          <w:lang w:val="es-MX"/>
+        </w:rPr>
+        <w:t>Imagen2. Creacion de tablero s</w:t>
+      </w:r>
+      <w:r>
+        <w:rPr>
+          <w:i/>
+          <w:iCs/>
+          <w:lang w:val="es-MX"/>
+        </w:rPr>
+        <w:t>print Jira</w:t>
+      </w:r>
+    </w:p>
+    <w:p>
+      <w:pPr>
+        <w:jc w:val="center"/>
+        <w:rPr>
+          <w:i/>
+          <w:iCs/>
+          <w:noProof/>
+          <w:lang w:val="es-MX"/>
+        </w:rPr>
+      </w:pPr>
+    </w:p>
+    <w:p>
+      <w:r>
+        <w:rPr>
+          <w:noProof/>
+        </w:rPr>
+        <w:lastRenderedPageBreak/>
+        <w:drawing>
+          <wp:inline distT="0" distB="0" distL="0" distR="0" wp14:anchorId="10D3EBA6" wp14:editId="7C8A3CBF">
+            <wp:extent cx="5943600" cy="3343275"/>
+            <wp:effectExtent l="0" t="0" r="0" b="9525"/>
+            <wp:docPr id="1" name="Picture 1"/>
+            <wp:cNvGraphicFramePr>
+              <a:graphicFrameLocks xmlns:a="http://schemas.openxmlformats.org/drawingml/2006/main" noChangeAspect="1"/>
+            </wp:cNvGraphicFramePr>
+            <a:graphic xmlns:a="http://schemas.openxmlformats.org/drawingml/2006/main">
+              <a:graphicData uri="http://schemas.openxmlformats.org/drawingml/2006/picture">
+                <pic:pic xmlns:pic="http://schemas.openxmlformats.org/drawingml/2006/picture">
+                  <pic:nvPicPr>
+                    <pic:cNvPr id="1" name=""/>
+                    <pic:cNvPicPr/>
+                  </pic:nvPicPr>
+                  <pic:blipFill>
+                    <a:blip r:embed="rId7"/>
+                    <a:stretch>
+                      <a:fillRect/>
+                    </a:stretch>
+                  </pic:blipFill>
+                  <pic:spPr>
+                    <a:xfrm>
+                      <a:off x="0" y="0"/>
+                      <a:ext cx="5943600" cy="3343275"/>
+                    </a:xfrm>
+                    <a:prstGeom prst="rect">
+                      <a:avLst/>
+                    </a:prstGeom>
+                  </pic:spPr>
+                </pic:pic>
+              </a:graphicData>
+            </a:graphic>
+          </wp:inline>
+        </w:drawing>
+      </w:r>
+    </w:p>
+    <w:p>
+      <w:pPr>
+        <w:jc w:val="center"/>
+        <w:rPr>
+          <w:i/>
+          <w:iCs/>
+          <w:lang w:val="es-MX"/>
+        </w:rPr>
+      </w:pPr>
+      <w:r>
+        <w:rPr>
+          <w:i/>
+          <w:iCs/>
+          <w:lang w:val="es-MX"/>
+        </w:rPr>
+        <w:t>Imagen</w:t>
+      </w:r>
+      <w:r>
+        <w:rPr>
+          <w:i/>
+          <w:iCs/>
+          <w:lang w:val="es-MX"/>
+        </w:rPr>
+        <w:t>3</w:t>
+      </w:r>
+      <w:r>
+        <w:rPr>
+          <w:i/>
+          <w:iCs/>
+          <w:lang w:val="es-MX"/>
+        </w:rPr>
+        <w:t>. Creacion de repositorio e</w:t>
+      </w:r>
+      <w:r>
+        <w:rPr>
+          <w:i/>
+          <w:iCs/>
+          <w:lang w:val="es-MX"/>
+        </w:rPr>
+        <w:t>n Github</w:t>
+      </w:r>
+    </w:p>
+    <w:p>
+      <w:r>
+        <w:rPr>
+          <w:noProof/>
+        </w:rPr>
+        <w:drawing>
+          <wp:inline distT="0" distB="0" distL="0" distR="0" wp14:anchorId="4C04A298" wp14:editId="6704CB89">
+            <wp:extent cx="5943600" cy="3343275"/>
+            <wp:effectExtent l="0" t="0" r="0" b="9525"/>
+            <wp:docPr id="2" name="Picture 2"/>
+            <wp:cNvGraphicFramePr>
+              <a:graphicFrameLocks xmlns:a="http://schemas.openxmlformats.org/drawingml/2006/main" noChangeAspect="1"/>
+            </wp:cNvGraphicFramePr>
+            <a:graphic xmlns:a="http://schemas.openxmlformats.org/drawingml/2006/main">
+              <a:graphicData uri="http://schemas.openxmlformats.org/drawingml/2006/picture">
+                <pic:pic xmlns:pic="http://schemas.openxmlformats.org/drawingml/2006/picture">
+                  <pic:nvPicPr>
+                    <pic:cNvPr id="1" name=""/>
+                    <pic:cNvPicPr/>
+                  </pic:nvPicPr>
+                  <pic:blipFill>
+                    <a:blip r:embed="rId8"/>
+                    <a:stretch>
+                      <a:fillRect/>
+                    </a:stretch>
+                  </pic:blipFill>
+                  <pic:spPr>
+                    <a:xfrm>
+                      <a:off x="0" y="0"/>
+                      <a:ext cx="5943600" cy="3343275"/>
+                    </a:xfrm>
+                    <a:prstGeom prst="rect">
+                      <a:avLst/>
+                    </a:prstGeom>
+                  </pic:spPr>
+                </pic:pic>
+              </a:graphicData>
+            </a:graphic>
+          </wp:inline>
+        </w:drawing>
+      </w:r>
+    </w:p>
+    <w:p>
+      <w:pPr>
+        <w:jc w:val="center"/>
+        <w:rPr>
+          <w:i/>
+          <w:iCs/>
+        </w:rPr>
+      </w:pPr>
+      <w:r>
+        <w:rPr>
+          <w:i/>
+          <w:iCs/>
+        </w:rPr>
+        <w:t>Imagen4. Compartir repositorio</w:t>
+      </w:r>
+    </w:p>
+    <w:p>
+      <w:pPr>
+        <w:rPr>
+          <w:lang w:val="es-MX"/>
+        </w:rPr>
+      </w:pPr>
+    </w:p>
     <w:p/>
+    <w:p>
+      <w:pPr>
+        <w:jc w:val="center"/>
+        <w:rPr>
+          <w:i/>
+          <w:iCs/>
+          <w:lang w:val="es-MX"/>
+        </w:rPr>
+      </w:pPr>
+      <w:r>
+        <w:rPr>
+          <w:noProof/>
+        </w:rPr>
+        <w:lastRenderedPageBreak/>
+        <w:drawing>
+          <wp:inline distT="0" distB="0" distL="0" distR="0" wp14:anchorId="7712D6FD" wp14:editId="7EF5CB43">
+            <wp:extent cx="2247900" cy="3032760"/>
+            <wp:effectExtent l="0" t="0" r="0" b="0"/>
+            <wp:docPr id="8" name="Picture 8"/>
+            <wp:cNvGraphicFramePr>
+              <a:graphicFrameLocks xmlns:a="http://schemas.openxmlformats.org/drawingml/2006/main" noChangeAspect="1"/>
+            </wp:cNvGraphicFramePr>
+            <a:graphic xmlns:a="http://schemas.openxmlformats.org/drawingml/2006/main">
+              <a:graphicData uri="http://schemas.openxmlformats.org/drawingml/2006/picture">
+                <pic:pic xmlns:pic="http://schemas.openxmlformats.org/drawingml/2006/picture">
+                  <pic:nvPicPr>
+                    <pic:cNvPr id="1" name=""/>
+                    <pic:cNvPicPr/>
+                  </pic:nvPicPr>
+                  <pic:blipFill rotWithShape="1">
+                    <a:blip r:embed="rId9"/>
+                    <a:srcRect r="62179" b="9288"/>
+                    <a:stretch/>
+                  </pic:blipFill>
+                  <pic:spPr bwMode="auto">
+                    <a:xfrm>
+                      <a:off x="0" y="0"/>
+                      <a:ext cx="2247900" cy="3032760"/>
+                    </a:xfrm>
+                    <a:prstGeom prst="rect">
+                      <a:avLst/>
+                    </a:prstGeom>
+                    <a:ln>
+                      <a:noFill/>
+                    </a:ln>
+                    <a:extLst>
+                      <a:ext uri="{53640926-AAD7-44D8-BBD7-CCE9431645EC}">
+                        <a14:shadowObscured xmlns:a14="http://schemas.microsoft.com/office/drawing/2010/main"/>
+                      </a:ext>
+                    </a:extLst>
+                  </pic:spPr>
+                </pic:pic>
+              </a:graphicData>
+            </a:graphic>
+          </wp:inline>
+        </w:drawing>
+      </w:r>
+    </w:p>
+    <w:p>
+      <w:pPr>
+        <w:jc w:val="center"/>
+        <w:rPr>
+          <w:i/>
+          <w:iCs/>
+          <w:lang w:val="es-MX"/>
+        </w:rPr>
+      </w:pPr>
+      <w:r>
+        <w:rPr>
+          <w:i/>
+          <w:iCs/>
+          <w:lang w:val="es-MX"/>
+        </w:rPr>
+        <w:t>Imagen5. C</w:t>
+      </w:r>
+      <w:r>
+        <w:rPr>
+          <w:i/>
+          <w:iCs/>
+          <w:lang w:val="es-MX"/>
+        </w:rPr>
+        <w:t>r</w:t>
+      </w:r>
+      <w:r>
+        <w:rPr>
+          <w:i/>
+          <w:iCs/>
+          <w:lang w:val="es-MX"/>
+        </w:rPr>
+        <w:t>eaci</w:t>
+      </w:r>
+      <w:r>
+        <w:rPr>
+          <w:i/>
+          <w:iCs/>
+          <w:lang w:val="es-MX"/>
+        </w:rPr>
+        <w:t>ó</w:t>
+      </w:r>
+      <w:r>
+        <w:rPr>
+          <w:i/>
+          <w:iCs/>
+          <w:lang w:val="es-MX"/>
+        </w:rPr>
+        <w:t xml:space="preserve">n de </w:t>
+      </w:r>
+      <w:r>
+        <w:rPr>
+          <w:i/>
+          <w:iCs/>
+          <w:lang w:val="es-MX"/>
+        </w:rPr>
+        <w:t>é</w:t>
+      </w:r>
+      <w:r>
+        <w:rPr>
+          <w:i/>
+          <w:iCs/>
+          <w:lang w:val="es-MX"/>
+        </w:rPr>
+        <w:t>picas d</w:t>
+      </w:r>
+      <w:r>
+        <w:rPr>
+          <w:i/>
+          <w:iCs/>
+          <w:lang w:val="es-MX"/>
+        </w:rPr>
+        <w:t>e usuario</w:t>
+      </w:r>
+    </w:p>
+    <w:p>
+      <w:pPr>
+        <w:jc w:val="center"/>
+        <w:rPr>
+          <w:lang w:val="es-MX"/>
+        </w:rPr>
+      </w:pPr>
+    </w:p>
+    <w:p>
+      <w:pPr>
+        <w:rPr>
+          <w:noProof/>
+          <w:lang w:val="es-MX"/>
+        </w:rPr>
+      </w:pPr>
+      <w:r>
+        <w:rPr>
+          <w:noProof/>
+          <w:lang w:val="es-MX"/>
+        </w:rPr>
+        <w:t>S</w:t>
+      </w:r>
+      <w:r>
+        <w:rPr>
+          <w:noProof/>
+          <w:lang w:val="es-MX"/>
+        </w:rPr>
+        <w:t>e utilizará un sistema de puntos de historias de usuario</w:t>
+      </w:r>
+    </w:p>
+    <w:p>
+      <w:pPr>
+        <w:rPr>
+          <w:lang w:val="es-MX"/>
+        </w:rPr>
+      </w:pPr>
+      <w:r>
+        <w:rPr>
+          <w:noProof/>
+        </w:rPr>
+        <w:drawing>
+          <wp:inline distT="0" distB="0" distL="0" distR="0" wp14:anchorId="3BC24845" wp14:editId="45818BA7">
+            <wp:extent cx="5943600" cy="3343275"/>
+            <wp:effectExtent l="0" t="0" r="0" b="9525"/>
+            <wp:docPr id="9" name="Picture 9"/>
+            <wp:cNvGraphicFramePr>
+              <a:graphicFrameLocks xmlns:a="http://schemas.openxmlformats.org/drawingml/2006/main" noChangeAspect="1"/>
+            </wp:cNvGraphicFramePr>
+            <a:graphic xmlns:a="http://schemas.openxmlformats.org/drawingml/2006/main">
+              <a:graphicData uri="http://schemas.openxmlformats.org/drawingml/2006/picture">
+                <pic:pic xmlns:pic="http://schemas.openxmlformats.org/drawingml/2006/picture">
+                  <pic:nvPicPr>
+                    <pic:cNvPr id="1" name=""/>
+                    <pic:cNvPicPr/>
+                  </pic:nvPicPr>
+                  <pic:blipFill>
+                    <a:blip r:embed="rId10"/>
+                    <a:stretch>
+                      <a:fillRect/>
+                    </a:stretch>
+                  </pic:blipFill>
+                  <pic:spPr>
+                    <a:xfrm>
+                      <a:off x="0" y="0"/>
+                      <a:ext cx="5943600" cy="3343275"/>
+                    </a:xfrm>
+                    <a:prstGeom prst="rect">
+                      <a:avLst/>
+                    </a:prstGeom>
+                  </pic:spPr>
+                </pic:pic>
+              </a:graphicData>
+            </a:graphic>
+          </wp:inline>
+        </w:drawing>
+      </w:r>
+    </w:p>
+    <w:p>
+      <w:pPr>
+        <w:jc w:val="center"/>
+        <w:rPr>
+          <w:i/>
+          <w:iCs/>
+          <w:lang w:val="es-MX"/>
+        </w:rPr>
+      </w:pPr>
+      <w:r>
+        <w:rPr>
+          <w:i/>
+          <w:iCs/>
+          <w:lang w:val="es-MX"/>
+        </w:rPr>
+        <w:t>Imagen6. Creación de tareas con descripción</w:t>
+      </w:r>
+    </w:p>
     <w:sectPr>
       <w:pgSz w:w="12240" w:h="15840"/>
       <w:pgMar w:top="1440" w:right="1440" w:bottom="1440" w:left="1440" w:header="720" w:footer="720" w:gutter="0"/>

</xml_diff>